<commit_message>
hw update FDS2-7 and MP1-6
</commit_message>
<xml_diff>
--- a/syllabus.docx
+++ b/syllabus.docx
@@ -410,27 +410,7 @@
           <w:sz w:val="22"/>
           <w:szCs w:val="22"/>
         </w:rPr>
-        <w:t xml:space="preserve"> </w:t>
-      </w:r>
-      <w:r>
-        <w:rPr>
-          <w:rStyle w:val="importantChar"/>
-          <w:b w:val="0"/>
-          <w:bCs w:val="0"/>
-          <w:sz w:val="22"/>
-          <w:szCs w:val="22"/>
-        </w:rPr>
-        <w:t>(referred to below as the</w:t>
-      </w:r>
-      <w:r>
-        <w:rPr>
-          <w:rStyle w:val="importantChar"/>
-          <w:b w:val="0"/>
-          <w:bCs w:val="0"/>
-          <w:sz w:val="22"/>
-          <w:szCs w:val="22"/>
-        </w:rPr>
-        <w:t xml:space="preserve"> </w:t>
+        <w:t xml:space="preserve"> (referred to below as the </w:t>
       </w:r>
       <w:r>
         <w:rPr>
@@ -442,7 +422,52 @@
           <w:sz w:val="22"/>
           <w:szCs w:val="22"/>
         </w:rPr>
-        <w:t>FarmData2</w:t>
+        <w:t>FarmData2 School</w:t>
+      </w:r>
+      <w:r>
+        <w:rPr>
+          <w:rStyle w:val="importantChar"/>
+          <w:b w:val="0"/>
+          <w:bCs w:val="0"/>
+          <w:sz w:val="22"/>
+          <w:szCs w:val="22"/>
+        </w:rPr>
+        <w:t xml:space="preserve"> acitvities)</w:t>
+      </w:r>
+    </w:p>
+    <w:p>
+      <w:pPr>
+        <w:numPr>
+          <w:ilvl w:val="0"/>
+          <w:numId w:val="2"/>
+        </w:numPr>
+        <w:rPr>
+          <w:rStyle w:val="importantChar"/>
+          <w:b w:val="0"/>
+          <w:bCs w:val="0"/>
+          <w:sz w:val="22"/>
+          <w:szCs w:val="22"/>
+        </w:rPr>
+      </w:pPr>
+      <w:r>
+        <w:rPr>
+          <w:rStyle w:val="importantChar"/>
+          <w:b w:val="0"/>
+          <w:bCs w:val="0"/>
+          <w:sz w:val="22"/>
+          <w:szCs w:val="22"/>
+        </w:rPr>
+        <w:t>8-week team software development project working on a contribution to the FarmData2 open source project</w:t>
+      </w:r>
+      <w:r>
+        <w:rPr>
+          <w:rStyle w:val="importantChar"/>
+          <w:b w:val="0"/>
+          <w:bCs w:val="0"/>
+          <w:sz w:val="22"/>
+          <w:szCs w:val="22"/>
+        </w:rPr>
+        <w:t xml:space="preserve"> (referred to below as the </w:t>
       </w:r>
       <w:r>
         <w:rPr>
@@ -454,76 +479,7 @@
           <w:sz w:val="22"/>
           <w:szCs w:val="22"/>
         </w:rPr>
-        <w:t xml:space="preserve"> School</w:t>
-      </w:r>
-      <w:r>
-        <w:rPr>
-          <w:rStyle w:val="importantChar"/>
-          <w:b w:val="0"/>
-          <w:bCs w:val="0"/>
-          <w:sz w:val="22"/>
-          <w:szCs w:val="22"/>
-        </w:rPr>
-        <w:t xml:space="preserve"> acitvities)</w:t>
-      </w:r>
-    </w:p>
-    <w:p>
-      <w:pPr>
-        <w:numPr>
-          <w:ilvl w:val="0"/>
-          <w:numId w:val="2"/>
-        </w:numPr>
-        <w:rPr>
-          <w:rStyle w:val="importantChar"/>
-          <w:b w:val="0"/>
-          <w:bCs w:val="0"/>
-          <w:sz w:val="22"/>
-          <w:szCs w:val="22"/>
-        </w:rPr>
-      </w:pPr>
-      <w:r>
-        <w:rPr>
-          <w:rStyle w:val="importantChar"/>
-          <w:b w:val="0"/>
-          <w:bCs w:val="0"/>
-          <w:sz w:val="22"/>
-          <w:szCs w:val="22"/>
-        </w:rPr>
-        <w:t>8-week team software development project working on a contribution to the FarmData2 open source project</w:t>
-      </w:r>
-      <w:r>
-        <w:rPr>
-          <w:rStyle w:val="importantChar"/>
-          <w:b w:val="0"/>
-          <w:bCs w:val="0"/>
-          <w:sz w:val="22"/>
-          <w:szCs w:val="22"/>
-        </w:rPr>
-        <w:t xml:space="preserve"> (referred to below as the </w:t>
-      </w:r>
-      <w:r>
-        <w:rPr>
-          <w:rStyle w:val="importantChar"/>
-          <w:b w:val="0"/>
-          <w:bCs w:val="0"/>
-          <w:i/>
-          <w:iCs/>
-          <w:sz w:val="22"/>
-          <w:szCs w:val="22"/>
-        </w:rPr>
-        <w:t>FarmData2</w:t>
-      </w:r>
-      <w:r>
-        <w:rPr>
-          <w:rStyle w:val="importantChar"/>
-          <w:b w:val="0"/>
-          <w:bCs w:val="0"/>
-          <w:i/>
-          <w:iCs/>
-          <w:sz w:val="22"/>
-          <w:szCs w:val="22"/>
-        </w:rPr>
-        <w:t xml:space="preserve"> E</w:t>
+        <w:t>FarmData2 E</w:t>
       </w:r>
       <w:r>
         <w:rPr>
@@ -1306,14 +1262,14 @@
           <w:sz w:val="22"/>
           <w:szCs w:val="22"/>
         </w:rPr>
-        <w:t xml:space="preserve"> assignment collection. These are labelled FDS 02 through FDS 07 the course schedule.</w:t>
-      </w:r>
-      <w:r>
-        <w:rPr>
-          <w:sz w:val="22"/>
-          <w:szCs w:val="22"/>
-        </w:rPr>
-        <w:t xml:space="preserve"> (FDS 01 was completed in COMP190.) Each of these assignments build skills in a new software technology. These assignments </w:t>
+        <w:t xml:space="preserve"> assignment collection. These are labelled FDS2 through FDS7 the course schedule.</w:t>
+      </w:r>
+      <w:r>
+        <w:rPr>
+          <w:sz w:val="22"/>
+          <w:szCs w:val="22"/>
+        </w:rPr>
+        <w:t xml:space="preserve"> (FDS1 was completed in COMP190.) Each of these assignments build skills in a new software technology. These assignments </w:t>
       </w:r>
       <w:r>
         <w:rPr>

</xml_diff>

<commit_message>
rename PR1 etc to EPR1
</commit_message>
<xml_diff>
--- a/syllabus.docx
+++ b/syllabus.docx
@@ -1367,7 +1367,7 @@
           <w:sz w:val="22"/>
           <w:szCs w:val="22"/>
         </w:rPr>
-        <w:t>progress</w:t>
+        <w:t xml:space="preserve">Epic </w:t>
       </w:r>
       <w:r>
         <w:rPr>
@@ -1376,6 +1376,15 @@
           <w:sz w:val="22"/>
           <w:szCs w:val="22"/>
         </w:rPr>
+        <w:t>progress</w:t>
+      </w:r>
+      <w:r>
+        <w:rPr>
+          <w:b/>
+          <w:bCs/>
+          <w:sz w:val="22"/>
+          <w:szCs w:val="22"/>
+        </w:rPr>
         <w:t xml:space="preserve"> reports:</w:t>
       </w:r>
       <w:r>
@@ -1404,6 +1413,13 @@
           <w:sz w:val="22"/>
           <w:szCs w:val="22"/>
         </w:rPr>
+        <w:t>E</w:t>
+      </w:r>
+      <w:r>
+        <w:rPr>
+          <w:sz w:val="22"/>
+          <w:szCs w:val="22"/>
+        </w:rPr>
         <w:t>P</w:t>
       </w:r>
       <w:r>
@@ -1412,6 +1428,13 @@
           <w:szCs w:val="22"/>
         </w:rPr>
         <w:t>R1-</w:t>
+      </w:r>
+      <w:r>
+        <w:rPr>
+          <w:sz w:val="22"/>
+          <w:szCs w:val="22"/>
+        </w:rPr>
+        <w:t>E</w:t>
       </w:r>
       <w:r>
         <w:rPr>

</xml_diff>